<commit_message>
Changes made in Detailed Sys Design B part
</commit_message>
<xml_diff>
--- a/Underwater Image Enhancement with a Deep Residual Framework.docx
+++ b/Underwater Image Enhancement with a Deep Residual Framework.docx
@@ -605,63 +605,9 @@
           <w:lang w:val="en-IN"/>
         </w:rPr>
         <w:tab/>
-        <w:t xml:space="preserve">Our </w:t>
-      </w:r>
-      <w:r>
-        <w:rPr>
-          <w:rFonts w:cs="Times New Roman" w:ascii="Times New Roman" w:hAnsi="Times New Roman"/>
-          <w:sz w:val="18"/>
-          <w:szCs w:val="18"/>
-          <w:lang w:val="en-IN"/>
-        </w:rPr>
-        <w:t>Machine Learning Frame</w:t>
+        <w:t>Our Machine Learning Frame</w:t>
         <w:tab/>
-        <w:t xml:space="preserve">work </w:t>
-      </w:r>
-      <w:r>
-        <w:rPr>
-          <w:rFonts w:cs="Times New Roman" w:ascii="Times New Roman" w:hAnsi="Times New Roman"/>
-          <w:sz w:val="18"/>
-          <w:szCs w:val="18"/>
-          <w:lang w:val="en-IN"/>
-        </w:rPr>
-        <w:t xml:space="preserve">is </w:t>
-      </w:r>
-      <w:r>
-        <w:rPr>
-          <w:rFonts w:cs="Times New Roman" w:ascii="Times New Roman" w:hAnsi="Times New Roman"/>
-          <w:sz w:val="18"/>
-          <w:szCs w:val="18"/>
-          <w:lang w:val="en-IN"/>
-        </w:rPr>
-        <w:t>trained</w:t>
-      </w:r>
-      <w:r>
-        <w:rPr>
-          <w:rFonts w:cs="Times New Roman" w:ascii="Times New Roman" w:hAnsi="Times New Roman"/>
-          <w:sz w:val="18"/>
-          <w:szCs w:val="18"/>
-          <w:lang w:val="en-IN"/>
-        </w:rPr>
-        <w:t xml:space="preserve"> </w:t>
-      </w:r>
-      <w:r>
-        <w:rPr>
-          <w:rFonts w:cs="Times New Roman" w:ascii="Times New Roman" w:hAnsi="Times New Roman"/>
-          <w:sz w:val="18"/>
-          <w:szCs w:val="18"/>
-          <w:lang w:val="en-IN"/>
-        </w:rPr>
-        <w:t>using</w:t>
-      </w:r>
-      <w:r>
-        <w:rPr>
-          <w:rFonts w:cs="Times New Roman" w:ascii="Times New Roman" w:hAnsi="Times New Roman"/>
-          <w:sz w:val="18"/>
-          <w:szCs w:val="18"/>
-          <w:lang w:val="en-IN"/>
-        </w:rPr>
-        <w:t xml:space="preserve">  Google colab, which is </w:t>
+        <w:t xml:space="preserve">work is trained using  Google colab, which is </w:t>
       </w:r>
       <w:r>
         <w:rPr>
@@ -679,25 +625,7 @@
           <w:szCs w:val="18"/>
           <w:lang w:val="en-IN"/>
         </w:rPr>
-        <w:t xml:space="preserve">  it </w:t>
-      </w:r>
-      <w:r>
-        <w:rPr>
-          <w:rFonts w:cs="Times New Roman" w:ascii="Times New Roman" w:hAnsi="Times New Roman"/>
-          <w:sz w:val="18"/>
-          <w:szCs w:val="18"/>
-          <w:lang w:val="en-IN"/>
-        </w:rPr>
-        <w:t>is</w:t>
-      </w:r>
-      <w:r>
-        <w:rPr>
-          <w:rFonts w:cs="Times New Roman" w:ascii="Times New Roman" w:hAnsi="Times New Roman"/>
-          <w:sz w:val="18"/>
-          <w:szCs w:val="18"/>
-          <w:lang w:val="en-IN"/>
-        </w:rPr>
-        <w:t xml:space="preserve">  easily accessible with a </w:t>
+        <w:t xml:space="preserve">  it is  easily accessible with a </w:t>
       </w:r>
       <w:r>
         <w:rPr>
@@ -774,7 +702,7 @@
       </w:pPr>
       <w:r>
         <w:rPr>
-          <w:rFonts w:eastAsia="" w:cs="Times New Roman" w:eastAsiaTheme="minorEastAsia" w:ascii="Times New Roman" w:hAnsi="Times New Roman"/>
+          <w:rFonts w:eastAsia="" w:cs="Times New Roman" w:ascii="Times New Roman" w:hAnsi="Times New Roman" w:eastAsiaTheme="minorEastAsia"/>
           <w:sz w:val="18"/>
           <w:szCs w:val="18"/>
           <w:lang w:val="en-IN" w:eastAsia="zh-CN" w:bidi="ar-SA"/>
@@ -804,16 +732,7 @@
           <w:szCs w:val="18"/>
           <w:lang w:val="en-IN"/>
         </w:rPr>
-        <w:t xml:space="preserve">Utility Tool </w:t>
-      </w:r>
-      <w:r>
-        <w:rPr>
-          <w:rFonts w:cs="Times New Roman" w:ascii="Times New Roman" w:hAnsi="Times New Roman"/>
-          <w:sz w:val="18"/>
-          <w:szCs w:val="18"/>
-          <w:lang w:val="en-IN"/>
-        </w:rPr>
-        <w:t>(Frame Extraction in case if Video is provided to the Algorithm)</w:t>
+        <w:t>Utility Tool (Frame Extraction in case if Video is provided to the Algorithm)</w:t>
       </w:r>
     </w:p>
     <w:p>
@@ -838,25 +757,7 @@
           <w:szCs w:val="18"/>
           <w:lang w:val="en-IN"/>
         </w:rPr>
-        <w:t>User account home</w:t>
-      </w:r>
-      <w:r>
-        <w:rPr>
-          <w:rFonts w:cs="Times New Roman" w:ascii="Times New Roman" w:hAnsi="Times New Roman"/>
-          <w:sz w:val="18"/>
-          <w:szCs w:val="18"/>
-          <w:lang w:val="en-IN"/>
-        </w:rPr>
-        <w:t>(For Google Colab)</w:t>
-      </w:r>
-      <w:r>
-        <w:rPr>
-          <w:rFonts w:cs="Times New Roman" w:ascii="Times New Roman" w:hAnsi="Times New Roman"/>
-          <w:sz w:val="18"/>
-          <w:szCs w:val="18"/>
-          <w:lang w:val="en-IN"/>
-        </w:rPr>
-        <w:t>, and dashboard.</w:t>
+        <w:t>User account home(For Google Colab), and dashboard.</w:t>
       </w:r>
     </w:p>
     <w:p>
@@ -923,25 +824,7 @@
           <w:szCs w:val="18"/>
           <w:lang w:val="en-IN"/>
         </w:rPr>
-        <w:t xml:space="preserve">The back-end is </w:t>
-      </w:r>
-      <w:r>
-        <w:rPr>
-          <w:rFonts w:cs="Times New Roman" w:ascii="Times New Roman" w:hAnsi="Times New Roman"/>
-          <w:sz w:val="18"/>
-          <w:szCs w:val="18"/>
-          <w:lang w:val="en-IN"/>
-        </w:rPr>
-        <w:t>Built</w:t>
-      </w:r>
-      <w:r>
-        <w:rPr>
-          <w:rFonts w:cs="Times New Roman" w:ascii="Times New Roman" w:hAnsi="Times New Roman"/>
-          <w:sz w:val="18"/>
-          <w:szCs w:val="18"/>
-          <w:lang w:val="en-IN"/>
-        </w:rPr>
-        <w:t xml:space="preserve">  using the </w:t>
+        <w:t xml:space="preserve">The back-end is Built  using the </w:t>
       </w:r>
       <w:r>
         <w:rPr>
@@ -993,7 +876,12 @@
         </w:rPr>
       </w:pPr>
       <w:r>
-        <w:rPr/>
+        <w:rPr>
+          <w:rFonts w:cs="Times New Roman" w:ascii="Times New Roman" w:hAnsi="Times New Roman"/>
+          <w:sz w:val="18"/>
+          <w:szCs w:val="18"/>
+          <w:lang w:val="en-IN"/>
+        </w:rPr>
       </w:r>
     </w:p>
     <w:p>
@@ -1135,7 +1023,7 @@
       </w:pPr>
       <w:r>
         <w:rPr>
-          <w:rFonts w:eastAsia="" w:cs="Times New Roman" w:eastAsiaTheme="minorEastAsia" w:ascii="Times New Roman" w:hAnsi="Times New Roman"/>
+          <w:rFonts w:eastAsia="" w:cs="Times New Roman" w:ascii="Times New Roman" w:hAnsi="Times New Roman" w:eastAsiaTheme="minorEastAsia"/>
           <w:sz w:val="18"/>
           <w:szCs w:val="18"/>
           <w:lang w:val="en-IN" w:eastAsia="zh-CN" w:bidi="ar-SA"/>
@@ -1160,27 +1048,27 @@
         </w:rPr>
       </w:pPr>
       <w:r>
+        <w:rPr>
+          <w:rFonts w:cs="Times New Roman" w:ascii="Times New Roman" w:hAnsi="Times New Roman"/>
+          <w:sz w:val="18"/>
+          <w:szCs w:val="18"/>
+          <w:lang w:val="en-IN"/>
+        </w:rPr>
+      </w:r>
+    </w:p>
+    <w:p>
+      <w:pPr>
+        <w:pStyle w:val="Normal"/>
+        <w:jc w:val="both"/>
+        <w:rPr>
+          <w:rFonts w:ascii="Times New Roman" w:hAnsi="Times New Roman" w:cs="Times New Roman"/>
+          <w:sz w:val="18"/>
+          <w:szCs w:val="18"/>
+          <w:lang w:val="en-IN"/>
+        </w:rPr>
+      </w:pPr>
+      <w:r>
         <w:rPr/>
-      </w:r>
-    </w:p>
-    <w:p>
-      <w:pPr>
-        <w:pStyle w:val="Normal"/>
-        <w:jc w:val="both"/>
-        <w:rPr>
-          <w:rFonts w:ascii="Times New Roman" w:hAnsi="Times New Roman" w:cs="Times New Roman"/>
-          <w:sz w:val="18"/>
-          <w:szCs w:val="18"/>
-          <w:lang w:val="en-IN"/>
-        </w:rPr>
-      </w:pPr>
-      <w:r>
-        <w:rPr>
-          <w:rFonts w:cs="Times New Roman" w:ascii="Times New Roman" w:hAnsi="Times New Roman"/>
-          <w:sz w:val="18"/>
-          <w:szCs w:val="18"/>
-          <w:lang w:val="en-IN"/>
-        </w:rPr>
         <w:commentReference w:id="0"/>
       </w:r>
     </w:p>
@@ -1303,6 +1191,7 @@
         </w:numPr>
         <w:spacing w:before="0" w:after="0"/>
         <w:ind w:left="360" w:hanging="360"/>
+        <w:contextualSpacing/>
         <w:jc w:val="both"/>
         <w:rPr>
           <w:rFonts w:ascii="Times New Roman" w:hAnsi="Times New Roman" w:cs="Times New Roman"/>
@@ -2233,7 +2122,68 @@
           <w:szCs w:val="18"/>
           <w:lang w:val="en-IN"/>
         </w:rPr>
-        <w:t xml:space="preserve">For video processing, enhancing, the video path will be provided by the GUI which we have provided there. </w:t>
+        <w:t xml:space="preserve">For video processing, enhancing, the video path will be provided </w:t>
+      </w:r>
+      <w:r>
+        <w:rPr>
+          <w:rFonts w:cs="Times New Roman" w:ascii="Times New Roman" w:hAnsi="Times New Roman"/>
+          <w:sz w:val="18"/>
+          <w:szCs w:val="18"/>
+          <w:lang w:val="en-IN"/>
+        </w:rPr>
+        <w:t xml:space="preserve">with the </w:t>
+      </w:r>
+      <w:r>
+        <w:rPr>
+          <w:rFonts w:cs="Times New Roman" w:ascii="Times New Roman" w:hAnsi="Times New Roman"/>
+          <w:sz w:val="18"/>
+          <w:szCs w:val="18"/>
+          <w:lang w:val="en-IN"/>
+        </w:rPr>
+        <w:t xml:space="preserve">GUI </w:t>
+      </w:r>
+      <w:r>
+        <w:rPr>
+          <w:rFonts w:cs="Times New Roman" w:ascii="Times New Roman" w:hAnsi="Times New Roman"/>
+          <w:sz w:val="18"/>
+          <w:szCs w:val="18"/>
+          <w:lang w:val="en-IN"/>
+        </w:rPr>
+        <w:t>Application.</w:t>
+      </w:r>
+    </w:p>
+    <w:p>
+      <w:pPr>
+        <w:pStyle w:val="ListParagraph"/>
+        <w:numPr>
+          <w:ilvl w:val="0"/>
+          <w:numId w:val="9"/>
+        </w:numPr>
+        <w:ind w:left="360" w:hanging="360"/>
+        <w:rPr>
+          <w:rFonts w:ascii="Times New Roman" w:hAnsi="Times New Roman" w:cs="Times New Roman"/>
+          <w:sz w:val="18"/>
+          <w:szCs w:val="18"/>
+          <w:lang w:val="en-IN"/>
+        </w:rPr>
+      </w:pPr>
+      <w:r>
+        <w:rPr>
+          <w:rFonts w:cs="Times New Roman" w:ascii="Times New Roman" w:hAnsi="Times New Roman"/>
+          <w:sz w:val="18"/>
+          <w:szCs w:val="18"/>
+          <w:lang w:val="en-IN"/>
+        </w:rPr>
+        <w:t>Video To be Enhanced can be of any format which supported by cv2 python library.</w:t>
+      </w:r>
+      <w:r>
+        <w:rPr>
+          <w:rFonts w:cs="Times New Roman" w:ascii="Times New Roman" w:hAnsi="Times New Roman"/>
+          <w:sz w:val="18"/>
+          <w:szCs w:val="18"/>
+          <w:lang w:val="en-IN"/>
+        </w:rPr>
+        <w:t xml:space="preserve"> </w:t>
       </w:r>
     </w:p>
     <w:p>
@@ -3457,7 +3407,7 @@
     <w:p>
       <w:r>
         <w:rPr>
-          <w:rFonts w:ascii="Calibri" w:hAnsi="Calibri" w:eastAsia="Calibri" w:cs="Mangal" w:asciiTheme="minorHAnsi" w:cstheme="minorBidi" w:eastAsiaTheme="minorHAnsi" w:hAnsiTheme="minorHAnsi"/>
+          <w:rFonts w:ascii="Calibri" w:hAnsi="Calibri" w:eastAsia="Calibri" w:cs="Mangal"/>
           <w:b w:val="false"/>
           <w:bCs w:val="false"/>
           <w:i w:val="false"/>
@@ -4835,17 +4785,18 @@
     <w:rsid w:val="000c2521"/>
     <w:pPr>
       <w:widowControl/>
+      <w:suppressAutoHyphens w:val="true"/>
       <w:bidi w:val="0"/>
       <w:spacing w:lineRule="auto" w:line="240" w:before="0" w:after="0"/>
       <w:jc w:val="left"/>
     </w:pPr>
     <w:rPr>
-      <w:rFonts w:eastAsia="" w:eastAsiaTheme="minorEastAsia" w:ascii="Calibri" w:hAnsi="Calibri" w:cs="Mangal"/>
+      <w:rFonts w:ascii="Calibri" w:hAnsi="Calibri" w:eastAsia="" w:cs="Mangal" w:eastAsiaTheme="minorEastAsia"/>
       <w:color w:val="auto"/>
       <w:kern w:val="0"/>
       <w:sz w:val="20"/>
       <w:szCs w:val="20"/>
-      <w:lang w:eastAsia="zh-CN" w:bidi="ar-SA" w:val="en-US"/>
+      <w:lang w:val="en-US" w:eastAsia="zh-CN" w:bidi="ar-SA"/>
     </w:rPr>
   </w:style>
   <w:style w:type="character" w:styleId="DefaultParagraphFont" w:default="1">
@@ -4962,6 +4913,7 @@
     <w:rsid w:val="00421ec3"/>
     <w:pPr>
       <w:widowControl/>
+      <w:suppressAutoHyphens w:val="true"/>
       <w:bidi w:val="0"/>
       <w:spacing w:lineRule="auto" w:line="240" w:before="0" w:after="0"/>
       <w:jc w:val="left"/>
@@ -4972,7 +4924,7 @@
       <w:kern w:val="0"/>
       <w:sz w:val="24"/>
       <w:szCs w:val="24"/>
-      <w:lang w:bidi="ar-SA" w:val="en-US" w:eastAsia="en-US"/>
+      <w:lang w:val="en-US" w:eastAsia="en-US" w:bidi="ar-SA"/>
     </w:rPr>
   </w:style>
   <w:style w:type="numbering" w:styleId="NoList" w:default="1">

</xml_diff>

<commit_message>
Changes made in Abstract'
</commit_message>
<xml_diff>
--- a/Underwater Image Enhancement with a Deep Residual Framework.docx
+++ b/Underwater Image Enhancement with a Deep Residual Framework.docx
@@ -214,7 +214,51 @@
           <w:szCs w:val="18"/>
           <w:lang w:val="en-IN"/>
         </w:rPr>
-        <w:t>- This paper focuses on framework developed with the goal to enhance the quality of underwater images using machine learning models for the enhancement system. It also covers the various technologies and language used in the development process using Python.</w:t>
+        <w:t xml:space="preserve">- This paper focuses on framework developed with the goal to enhance the quality of underwater images using machine learning models for the </w:t>
+      </w:r>
+      <w:r>
+        <w:rPr>
+          <w:rFonts w:cs="Times New Roman" w:ascii="Times New Roman" w:hAnsi="Times New Roman"/>
+          <w:b/>
+          <w:bCs/>
+          <w:sz w:val="18"/>
+          <w:szCs w:val="18"/>
+          <w:lang w:val="en-IN"/>
+        </w:rPr>
+        <w:t xml:space="preserve">Underwater Image </w:t>
+      </w:r>
+      <w:r>
+        <w:rPr>
+          <w:rFonts w:cs="Times New Roman" w:ascii="Times New Roman" w:hAnsi="Times New Roman"/>
+          <w:b/>
+          <w:bCs/>
+          <w:sz w:val="18"/>
+          <w:szCs w:val="18"/>
+          <w:lang w:val="en-IN"/>
+        </w:rPr>
+        <w:t xml:space="preserve">enhancement system. It also covers the various technologies and language used in the development process using Python </w:t>
+      </w:r>
+      <w:r>
+        <w:rPr>
+          <w:rFonts w:cs="Times New Roman" w:ascii="Times New Roman" w:hAnsi="Times New Roman"/>
+          <w:b/>
+          <w:bCs/>
+          <w:sz w:val="18"/>
+          <w:szCs w:val="18"/>
+          <w:lang w:val="en-IN"/>
+        </w:rPr>
+        <w:t>programming language</w:t>
+      </w:r>
+      <w:r>
+        <w:rPr>
+          <w:rFonts w:cs="Times New Roman" w:ascii="Times New Roman" w:hAnsi="Times New Roman"/>
+          <w:b/>
+          <w:bCs/>
+          <w:sz w:val="18"/>
+          <w:szCs w:val="18"/>
+          <w:lang w:val="en-IN"/>
+        </w:rPr>
+        <w:t>.</w:t>
       </w:r>
     </w:p>
     <w:p>
@@ -241,7 +285,174 @@
           <w:lang w:val="en-IN"/>
         </w:rPr>
         <w:tab/>
-        <w:t>The developed system is reliably able to detect features of input such as image or video and give enhanced image or video with focus on more quality.</w:t>
+        <w:t xml:space="preserve">The developed system </w:t>
+      </w:r>
+      <w:r>
+        <w:rPr>
+          <w:rFonts w:cs="Times New Roman" w:ascii="Times New Roman" w:hAnsi="Times New Roman"/>
+          <w:b/>
+          <w:bCs/>
+          <w:sz w:val="18"/>
+          <w:szCs w:val="18"/>
+          <w:lang w:val="en-IN"/>
+        </w:rPr>
+        <w:t>provides two major functionality</w:t>
+      </w:r>
+      <w:r>
+        <w:rPr>
+          <w:rFonts w:cs="Times New Roman" w:ascii="Times New Roman" w:hAnsi="Times New Roman"/>
+          <w:b/>
+          <w:bCs/>
+          <w:sz w:val="18"/>
+          <w:szCs w:val="18"/>
+          <w:lang w:val="en-IN"/>
+        </w:rPr>
+        <w:t xml:space="preserve"> </w:t>
+      </w:r>
+      <w:r>
+        <w:rPr>
+          <w:rFonts w:cs="Times New Roman" w:ascii="Times New Roman" w:hAnsi="Times New Roman"/>
+          <w:b/>
+          <w:bCs/>
+          <w:sz w:val="18"/>
+          <w:szCs w:val="18"/>
+          <w:lang w:val="en-IN"/>
+        </w:rPr>
+        <w:t xml:space="preserve">such as </w:t>
+      </w:r>
+      <w:r>
+        <w:rPr>
+          <w:rFonts w:cs="Times New Roman" w:ascii="Times New Roman" w:hAnsi="Times New Roman"/>
+          <w:b/>
+          <w:bCs/>
+          <w:sz w:val="18"/>
+          <w:szCs w:val="18"/>
+          <w:lang w:val="en-IN"/>
+        </w:rPr>
+        <w:t xml:space="preserve">feature </w:t>
+      </w:r>
+      <w:r>
+        <w:rPr>
+          <w:rFonts w:cs="Times New Roman" w:ascii="Times New Roman" w:hAnsi="Times New Roman"/>
+          <w:b/>
+          <w:bCs/>
+          <w:sz w:val="18"/>
+          <w:szCs w:val="18"/>
+          <w:lang w:val="en-IN"/>
+        </w:rPr>
+        <w:t>to</w:t>
+      </w:r>
+      <w:r>
+        <w:rPr>
+          <w:rFonts w:cs="Times New Roman" w:ascii="Times New Roman" w:hAnsi="Times New Roman"/>
+          <w:b/>
+          <w:bCs/>
+          <w:sz w:val="18"/>
+          <w:szCs w:val="18"/>
+          <w:lang w:val="en-IN"/>
+        </w:rPr>
+        <w:t xml:space="preserve"> </w:t>
+      </w:r>
+      <w:r>
+        <w:rPr>
+          <w:rFonts w:cs="Times New Roman" w:ascii="Times New Roman" w:hAnsi="Times New Roman"/>
+          <w:b/>
+          <w:bCs/>
+          <w:sz w:val="18"/>
+          <w:szCs w:val="18"/>
+          <w:lang w:val="en-IN"/>
+        </w:rPr>
+        <w:t xml:space="preserve">provide </w:t>
+      </w:r>
+      <w:r>
+        <w:rPr>
+          <w:rFonts w:cs="Times New Roman" w:ascii="Times New Roman" w:hAnsi="Times New Roman"/>
+          <w:b/>
+          <w:bCs/>
+          <w:sz w:val="18"/>
+          <w:szCs w:val="18"/>
+          <w:lang w:val="en-IN"/>
+        </w:rPr>
+        <w:t xml:space="preserve">input as image or video and </w:t>
+      </w:r>
+      <w:r>
+        <w:rPr>
+          <w:rFonts w:eastAsia="" w:cs="Times New Roman" w:ascii="Times New Roman" w:hAnsi="Times New Roman" w:eastAsiaTheme="minorEastAsia"/>
+          <w:b/>
+          <w:bCs/>
+          <w:color w:val="auto"/>
+          <w:kern w:val="0"/>
+          <w:sz w:val="18"/>
+          <w:szCs w:val="18"/>
+          <w:lang w:val="en-IN" w:eastAsia="zh-CN" w:bidi="ar-SA"/>
+        </w:rPr>
+        <w:t xml:space="preserve">returns </w:t>
+      </w:r>
+      <w:r>
+        <w:rPr>
+          <w:rFonts w:cs="Times New Roman" w:ascii="Times New Roman" w:hAnsi="Times New Roman"/>
+          <w:b/>
+          <w:bCs/>
+          <w:sz w:val="18"/>
+          <w:szCs w:val="18"/>
+          <w:lang w:val="en-IN"/>
+        </w:rPr>
+        <w:t xml:space="preserve">enhanced image or video </w:t>
+      </w:r>
+      <w:r>
+        <w:rPr>
+          <w:rFonts w:cs="Times New Roman" w:ascii="Times New Roman" w:hAnsi="Times New Roman"/>
+          <w:b/>
+          <w:bCs/>
+          <w:sz w:val="18"/>
+          <w:szCs w:val="18"/>
+          <w:lang w:val="en-IN"/>
+        </w:rPr>
+        <w:t>depending upon user input type</w:t>
+      </w:r>
+      <w:r>
+        <w:rPr>
+          <w:rFonts w:cs="Times New Roman" w:ascii="Times New Roman" w:hAnsi="Times New Roman"/>
+          <w:b/>
+          <w:bCs/>
+          <w:sz w:val="18"/>
+          <w:szCs w:val="18"/>
+          <w:lang w:val="en-IN"/>
+        </w:rPr>
+        <w:t xml:space="preserve"> with focus on more </w:t>
+      </w:r>
+      <w:r>
+        <w:rPr>
+          <w:rFonts w:cs="Times New Roman" w:ascii="Times New Roman" w:hAnsi="Times New Roman"/>
+          <w:b/>
+          <w:bCs/>
+          <w:sz w:val="18"/>
+          <w:szCs w:val="18"/>
+          <w:lang w:val="en-IN"/>
+        </w:rPr>
+        <w:t xml:space="preserve">image </w:t>
+      </w:r>
+      <w:r>
+        <w:rPr>
+          <w:rFonts w:cs="Times New Roman" w:ascii="Times New Roman" w:hAnsi="Times New Roman"/>
+          <w:b/>
+          <w:bCs/>
+          <w:sz w:val="18"/>
+          <w:szCs w:val="18"/>
+          <w:lang w:val="en-IN"/>
+        </w:rPr>
+        <w:t xml:space="preserve">quality, </w:t>
+      </w:r>
+      <w:r>
+        <w:rPr>
+          <w:rFonts w:cs="Times New Roman" w:ascii="Times New Roman" w:hAnsi="Times New Roman"/>
+          <w:b/>
+          <w:bCs/>
+          <w:sz w:val="18"/>
+          <w:szCs w:val="18"/>
+          <w:lang w:val="en-IN"/>
+        </w:rPr>
+        <w:t>sharpness, colour correctness etc..</w:t>
       </w:r>
     </w:p>
     <w:p>
@@ -2203,12 +2414,41 @@
       </w:pPr>
       <w:r>
         <w:rPr>
-          <w:rFonts w:cs="Times New Roman" w:ascii="Times New Roman" w:hAnsi="Times New Roman"/>
-          <w:sz w:val="18"/>
-          <w:szCs w:val="18"/>
-          <w:lang w:val="en-IN"/>
-        </w:rPr>
-        <w:t xml:space="preserve">It'll go to the utility tool and it'll automatically generate new folder and in that folder it'll extract frames from the video. </w:t>
+          <w:rFonts w:eastAsia="" w:cs="Times New Roman" w:ascii="Times New Roman" w:hAnsi="Times New Roman" w:eastAsiaTheme="minorEastAsia"/>
+          <w:color w:val="auto"/>
+          <w:kern w:val="0"/>
+          <w:sz w:val="18"/>
+          <w:szCs w:val="18"/>
+          <w:lang w:val="en-IN" w:eastAsia="zh-CN" w:bidi="ar-SA"/>
+        </w:rPr>
+        <w:t>Selected Video</w:t>
+      </w:r>
+      <w:r>
+        <w:rPr>
+          <w:rFonts w:cs="Times New Roman" w:ascii="Times New Roman" w:hAnsi="Times New Roman"/>
+          <w:sz w:val="18"/>
+          <w:szCs w:val="18"/>
+          <w:lang w:val="en-IN"/>
+        </w:rPr>
+        <w:t xml:space="preserve"> </w:t>
+      </w:r>
+      <w:r>
+        <w:rPr>
+          <w:rFonts w:cs="Times New Roman" w:ascii="Times New Roman" w:hAnsi="Times New Roman"/>
+          <w:sz w:val="18"/>
+          <w:szCs w:val="18"/>
+          <w:lang w:val="en-IN"/>
+        </w:rPr>
+        <w:t xml:space="preserve">will be fetched by </w:t>
+      </w:r>
+      <w:r>
+        <w:rPr>
+          <w:rFonts w:cs="Times New Roman" w:ascii="Times New Roman" w:hAnsi="Times New Roman"/>
+          <w:sz w:val="18"/>
+          <w:szCs w:val="18"/>
+          <w:lang w:val="en-IN"/>
+        </w:rPr>
+        <w:t xml:space="preserve"> the utility tool and it'll automatically generate new folder and in that folder it'll extract frames from the video. </w:t>
       </w:r>
     </w:p>
     <w:p>

</xml_diff>

<commit_message>
Changes made in Author Names
</commit_message>
<xml_diff>
--- a/Underwater Image Enhancement with a Deep Residual Framework.docx
+++ b/Underwater Image Enhancement with a Deep Residual Framework.docx
@@ -58,7 +58,25 @@
           <w:szCs w:val="22"/>
           <w:lang w:val="en-IN"/>
         </w:rPr>
-        <w:t>Puja Kasture, Keshav Katkar, Onkar Karale, Atal Deshmukh</w:t>
+        <w:t>Puja Kasture, Keshav Katkar, O</w:t>
+      </w:r>
+      <w:r>
+        <w:rPr>
+          <w:rFonts w:cs="Times New Roman" w:ascii="Times New Roman" w:hAnsi="Times New Roman"/>
+          <w:sz w:val="22"/>
+          <w:szCs w:val="22"/>
+          <w:lang w:val="en-IN"/>
+        </w:rPr>
+        <w:t>m</w:t>
+      </w:r>
+      <w:r>
+        <w:rPr>
+          <w:rFonts w:cs="Times New Roman" w:ascii="Times New Roman" w:hAnsi="Times New Roman"/>
+          <w:sz w:val="22"/>
+          <w:szCs w:val="22"/>
+          <w:lang w:val="en-IN"/>
+        </w:rPr>
+        <w:t>kar Karale, Atal Deshmukh</w:t>
       </w:r>
     </w:p>
     <w:p>
@@ -118,7 +136,7 @@
           <w:iCs/>
           <w:lang w:val="en-IN"/>
         </w:rPr>
-        <w:t>AISSMS’s Institute of Information Technology,</w:t>
+        <w:t>A.I.S.S.M.S’s Institute of Information Technology,</w:t>
       </w:r>
     </w:p>
     <w:p>
@@ -203,7 +221,9 @@
           <w:szCs w:val="18"/>
           <w:lang w:val="en-IN"/>
         </w:rPr>
-        <w:t xml:space="preserve">Abstract </w:t>
+        <w:t>Abstract</w:t>
+        <w:tab/>
+        <w:t>:</w:t>
       </w:r>
       <w:r>
         <w:rPr>
@@ -214,7 +234,7 @@
           <w:szCs w:val="18"/>
           <w:lang w:val="en-IN"/>
         </w:rPr>
-        <w:t xml:space="preserve">- This paper focuses on framework developed with the goal to enhance the quality of underwater images using machine learning models for the </w:t>
+        <w:t xml:space="preserve"> This paper focuses on framework developed with the goal to enhance the quality of underwater images using machine learning models for the </w:t>
       </w:r>
       <w:r>
         <w:rPr>
@@ -586,7 +606,21 @@
           <w:sz w:val="18"/>
           <w:szCs w:val="18"/>
         </w:rPr>
-        <w:t>Remote-operated vehicles (ROVs) and vision-targeted Autonomous Underwater Vehicles (AUVs) have eventually impacted the exploration of marine life recently. For such vision-targeted explorations, clear underwater images are essential pre-requisites. Although, the raw underwater images that we have obtained currently have color distortion, low contrast, and blurred details as a result of absorption, refraction of light, and scattering of suspended particles.</w:t>
+        <w:t>Remote-</w:t>
+      </w:r>
+      <w:r>
+        <w:rPr>
+          <w:sz w:val="18"/>
+          <w:szCs w:val="18"/>
+        </w:rPr>
+        <w:t>O</w:t>
+      </w:r>
+      <w:r>
+        <w:rPr>
+          <w:sz w:val="18"/>
+          <w:szCs w:val="18"/>
+        </w:rPr>
+        <w:t>perated vehicles (ROVs) and vision-targeted Autonomous Underwater Vehicles (AUVs) have eventually impacted the exploration of marine life recently. For such vision-targeted explorations, clear underwater images are essential pre-requisites. Although, the raw underwater images that we have obtained currently have color distortion, low contrast, and blurred details as a result of absorption, refraction of light, and scattering of suspended particles.</w:t>
       </w:r>
     </w:p>
     <w:p>

</xml_diff>

<commit_message>
changes made in INtroduction
</commit_message>
<xml_diff>
--- a/Underwater Image Enhancement with a Deep Residual Framework.docx
+++ b/Underwater Image Enhancement with a Deep Residual Framework.docx
@@ -58,25 +58,7 @@
           <w:szCs w:val="22"/>
           <w:lang w:val="en-IN"/>
         </w:rPr>
-        <w:t>Puja Kasture, Keshav Katkar, O</w:t>
-      </w:r>
-      <w:r>
-        <w:rPr>
-          <w:rFonts w:cs="Times New Roman" w:ascii="Times New Roman" w:hAnsi="Times New Roman"/>
-          <w:sz w:val="22"/>
-          <w:szCs w:val="22"/>
-          <w:lang w:val="en-IN"/>
-        </w:rPr>
-        <w:t>m</w:t>
-      </w:r>
-      <w:r>
-        <w:rPr>
-          <w:rFonts w:cs="Times New Roman" w:ascii="Times New Roman" w:hAnsi="Times New Roman"/>
-          <w:sz w:val="22"/>
-          <w:szCs w:val="22"/>
-          <w:lang w:val="en-IN"/>
-        </w:rPr>
-        <w:t>kar Karale, Atal Deshmukh</w:t>
+        <w:t>Puja Kasture, Keshav Katkar, Omkar Karale, Atal Deshmukh</w:t>
       </w:r>
     </w:p>
     <w:p>
@@ -234,51 +216,7 @@
           <w:szCs w:val="18"/>
           <w:lang w:val="en-IN"/>
         </w:rPr>
-        <w:t xml:space="preserve"> This paper focuses on framework developed with the goal to enhance the quality of underwater images using machine learning models for the </w:t>
-      </w:r>
-      <w:r>
-        <w:rPr>
-          <w:rFonts w:cs="Times New Roman" w:ascii="Times New Roman" w:hAnsi="Times New Roman"/>
-          <w:b/>
-          <w:bCs/>
-          <w:sz w:val="18"/>
-          <w:szCs w:val="18"/>
-          <w:lang w:val="en-IN"/>
-        </w:rPr>
-        <w:t xml:space="preserve">Underwater Image </w:t>
-      </w:r>
-      <w:r>
-        <w:rPr>
-          <w:rFonts w:cs="Times New Roman" w:ascii="Times New Roman" w:hAnsi="Times New Roman"/>
-          <w:b/>
-          <w:bCs/>
-          <w:sz w:val="18"/>
-          <w:szCs w:val="18"/>
-          <w:lang w:val="en-IN"/>
-        </w:rPr>
-        <w:t xml:space="preserve">enhancement system. It also covers the various technologies and language used in the development process using Python </w:t>
-      </w:r>
-      <w:r>
-        <w:rPr>
-          <w:rFonts w:cs="Times New Roman" w:ascii="Times New Roman" w:hAnsi="Times New Roman"/>
-          <w:b/>
-          <w:bCs/>
-          <w:sz w:val="18"/>
-          <w:szCs w:val="18"/>
-          <w:lang w:val="en-IN"/>
-        </w:rPr>
-        <w:t>programming language</w:t>
-      </w:r>
-      <w:r>
-        <w:rPr>
-          <w:rFonts w:cs="Times New Roman" w:ascii="Times New Roman" w:hAnsi="Times New Roman"/>
-          <w:b/>
-          <w:bCs/>
-          <w:sz w:val="18"/>
-          <w:szCs w:val="18"/>
-          <w:lang w:val="en-IN"/>
-        </w:rPr>
-        <w:t>.</w:t>
+        <w:t xml:space="preserve"> This paper focuses on framework developed with the goal to enhance the quality of underwater images using machine learning models for the Underwater Image enhancement system. It also covers the various technologies and language used in the development process using Python programming language.</w:t>
       </w:r>
     </w:p>
     <w:p>
@@ -305,95 +243,7 @@
           <w:lang w:val="en-IN"/>
         </w:rPr>
         <w:tab/>
-        <w:t xml:space="preserve">The developed system </w:t>
-      </w:r>
-      <w:r>
-        <w:rPr>
-          <w:rFonts w:cs="Times New Roman" w:ascii="Times New Roman" w:hAnsi="Times New Roman"/>
-          <w:b/>
-          <w:bCs/>
-          <w:sz w:val="18"/>
-          <w:szCs w:val="18"/>
-          <w:lang w:val="en-IN"/>
-        </w:rPr>
-        <w:t>provides two major functionality</w:t>
-      </w:r>
-      <w:r>
-        <w:rPr>
-          <w:rFonts w:cs="Times New Roman" w:ascii="Times New Roman" w:hAnsi="Times New Roman"/>
-          <w:b/>
-          <w:bCs/>
-          <w:sz w:val="18"/>
-          <w:szCs w:val="18"/>
-          <w:lang w:val="en-IN"/>
-        </w:rPr>
-        <w:t xml:space="preserve"> </w:t>
-      </w:r>
-      <w:r>
-        <w:rPr>
-          <w:rFonts w:cs="Times New Roman" w:ascii="Times New Roman" w:hAnsi="Times New Roman"/>
-          <w:b/>
-          <w:bCs/>
-          <w:sz w:val="18"/>
-          <w:szCs w:val="18"/>
-          <w:lang w:val="en-IN"/>
-        </w:rPr>
-        <w:t xml:space="preserve">such as </w:t>
-      </w:r>
-      <w:r>
-        <w:rPr>
-          <w:rFonts w:cs="Times New Roman" w:ascii="Times New Roman" w:hAnsi="Times New Roman"/>
-          <w:b/>
-          <w:bCs/>
-          <w:sz w:val="18"/>
-          <w:szCs w:val="18"/>
-          <w:lang w:val="en-IN"/>
-        </w:rPr>
-        <w:t xml:space="preserve">feature </w:t>
-      </w:r>
-      <w:r>
-        <w:rPr>
-          <w:rFonts w:cs="Times New Roman" w:ascii="Times New Roman" w:hAnsi="Times New Roman"/>
-          <w:b/>
-          <w:bCs/>
-          <w:sz w:val="18"/>
-          <w:szCs w:val="18"/>
-          <w:lang w:val="en-IN"/>
-        </w:rPr>
-        <w:t>to</w:t>
-      </w:r>
-      <w:r>
-        <w:rPr>
-          <w:rFonts w:cs="Times New Roman" w:ascii="Times New Roman" w:hAnsi="Times New Roman"/>
-          <w:b/>
-          <w:bCs/>
-          <w:sz w:val="18"/>
-          <w:szCs w:val="18"/>
-          <w:lang w:val="en-IN"/>
-        </w:rPr>
-        <w:t xml:space="preserve"> </w:t>
-      </w:r>
-      <w:r>
-        <w:rPr>
-          <w:rFonts w:cs="Times New Roman" w:ascii="Times New Roman" w:hAnsi="Times New Roman"/>
-          <w:b/>
-          <w:bCs/>
-          <w:sz w:val="18"/>
-          <w:szCs w:val="18"/>
-          <w:lang w:val="en-IN"/>
-        </w:rPr>
-        <w:t xml:space="preserve">provide </w:t>
-      </w:r>
-      <w:r>
-        <w:rPr>
-          <w:rFonts w:cs="Times New Roman" w:ascii="Times New Roman" w:hAnsi="Times New Roman"/>
-          <w:b/>
-          <w:bCs/>
-          <w:sz w:val="18"/>
-          <w:szCs w:val="18"/>
-          <w:lang w:val="en-IN"/>
-        </w:rPr>
-        <w:t xml:space="preserve">input as image or video and </w:t>
+        <w:t xml:space="preserve">The developed system provides two major functionality such as feature to provide input as image or video and </w:t>
       </w:r>
       <w:r>
         <w:rPr>
@@ -417,62 +267,7 @@
           <w:szCs w:val="18"/>
           <w:lang w:val="en-IN"/>
         </w:rPr>
-        <w:t xml:space="preserve">enhanced image or video </w:t>
-      </w:r>
-      <w:r>
-        <w:rPr>
-          <w:rFonts w:cs="Times New Roman" w:ascii="Times New Roman" w:hAnsi="Times New Roman"/>
-          <w:b/>
-          <w:bCs/>
-          <w:sz w:val="18"/>
-          <w:szCs w:val="18"/>
-          <w:lang w:val="en-IN"/>
-        </w:rPr>
-        <w:t>depending upon user input type</w:t>
-      </w:r>
-      <w:r>
-        <w:rPr>
-          <w:rFonts w:cs="Times New Roman" w:ascii="Times New Roman" w:hAnsi="Times New Roman"/>
-          <w:b/>
-          <w:bCs/>
-          <w:sz w:val="18"/>
-          <w:szCs w:val="18"/>
-          <w:lang w:val="en-IN"/>
-        </w:rPr>
-        <w:t xml:space="preserve"> with focus on more </w:t>
-      </w:r>
-      <w:r>
-        <w:rPr>
-          <w:rFonts w:cs="Times New Roman" w:ascii="Times New Roman" w:hAnsi="Times New Roman"/>
-          <w:b/>
-          <w:bCs/>
-          <w:sz w:val="18"/>
-          <w:szCs w:val="18"/>
-          <w:lang w:val="en-IN"/>
-        </w:rPr>
-        <w:t xml:space="preserve">image </w:t>
-      </w:r>
-      <w:r>
-        <w:rPr>
-          <w:rFonts w:cs="Times New Roman" w:ascii="Times New Roman" w:hAnsi="Times New Roman"/>
-          <w:b/>
-          <w:bCs/>
-          <w:sz w:val="18"/>
-          <w:szCs w:val="18"/>
-          <w:lang w:val="en-IN"/>
-        </w:rPr>
-        <w:t xml:space="preserve">quality, </w:t>
-      </w:r>
-      <w:r>
-        <w:rPr>
-          <w:rFonts w:cs="Times New Roman" w:ascii="Times New Roman" w:hAnsi="Times New Roman"/>
-          <w:b/>
-          <w:bCs/>
-          <w:sz w:val="18"/>
-          <w:szCs w:val="18"/>
-          <w:lang w:val="en-IN"/>
-        </w:rPr>
-        <w:t>sharpness, colour correctness etc..</w:t>
+        <w:t>enhanced image or video depending upon user input type with focus on more image quality, sharpness, colour correctness etc..</w:t>
       </w:r>
     </w:p>
     <w:p>
@@ -606,21 +401,102 @@
           <w:sz w:val="18"/>
           <w:szCs w:val="18"/>
         </w:rPr>
-        <w:t>Remote-</w:t>
-      </w:r>
-      <w:r>
-        <w:rPr>
-          <w:sz w:val="18"/>
-          <w:szCs w:val="18"/>
-        </w:rPr>
-        <w:t>O</w:t>
-      </w:r>
-      <w:r>
-        <w:rPr>
-          <w:sz w:val="18"/>
-          <w:szCs w:val="18"/>
-        </w:rPr>
-        <w:t>perated vehicles (ROVs) and vision-targeted Autonomous Underwater Vehicles (AUVs) have eventually impacted the exploration of marine life recently. For such vision-targeted explorations, clear underwater images are essential pre-requisites. Although, the raw underwater images that we have obtained currently have color distortion, low contrast, and blurred details as a result of absorption, refraction of light, and scattering of suspended particles.</w:t>
+        <w:t xml:space="preserve">Remote-Operated vehicles (R.O.V’s) and vision-targeted Autonomous Underwater Vehicles (A.U.V’s) have eventually impacted the exploration of marine life recently. For such vision-targeted explorations, clear underwater images are essential </w:t>
+      </w:r>
+      <w:r>
+        <w:rPr>
+          <w:b w:val="false"/>
+          <w:bCs w:val="false"/>
+          <w:sz w:val="18"/>
+          <w:szCs w:val="18"/>
+        </w:rPr>
+        <w:t>prerequisite</w:t>
+      </w:r>
+      <w:r>
+        <w:rPr>
+          <w:b w:val="false"/>
+          <w:bCs w:val="false"/>
+          <w:sz w:val="18"/>
+          <w:szCs w:val="18"/>
+        </w:rPr>
+        <w:t>s</w:t>
+      </w:r>
+      <w:r>
+        <w:rPr>
+          <w:sz w:val="18"/>
+          <w:szCs w:val="18"/>
+        </w:rPr>
+        <w:t>. Although, the raw underwater images that we have obtained currently have colo</w:t>
+      </w:r>
+      <w:r>
+        <w:rPr>
+          <w:sz w:val="18"/>
+          <w:szCs w:val="18"/>
+        </w:rPr>
+        <w:t>u</w:t>
+      </w:r>
+      <w:r>
+        <w:rPr>
+          <w:sz w:val="18"/>
+          <w:szCs w:val="18"/>
+        </w:rPr>
+        <w:t xml:space="preserve">r distortion, low contrast, and blurred details as </w:t>
+      </w:r>
+      <w:r>
+        <w:rPr>
+          <w:sz w:val="18"/>
+          <w:szCs w:val="18"/>
+        </w:rPr>
+        <w:t>due</w:t>
+      </w:r>
+      <w:r>
+        <w:rPr>
+          <w:sz w:val="18"/>
+          <w:szCs w:val="18"/>
+        </w:rPr>
+        <w:t xml:space="preserve"> </w:t>
+      </w:r>
+      <w:r>
+        <w:rPr>
+          <w:sz w:val="18"/>
+          <w:szCs w:val="18"/>
+        </w:rPr>
+        <w:t xml:space="preserve">to </w:t>
+      </w:r>
+      <w:r>
+        <w:rPr>
+          <w:sz w:val="18"/>
+          <w:szCs w:val="18"/>
+        </w:rPr>
+        <w:t xml:space="preserve">absorption, refraction of light, and scattering of </w:t>
+      </w:r>
+      <w:r>
+        <w:rPr>
+          <w:sz w:val="18"/>
+          <w:szCs w:val="18"/>
+        </w:rPr>
+        <w:t xml:space="preserve">light because of </w:t>
+      </w:r>
+      <w:r>
+        <w:rPr>
+          <w:sz w:val="18"/>
+          <w:szCs w:val="18"/>
+        </w:rPr>
+        <w:t xml:space="preserve">suspended particles </w:t>
+      </w:r>
+      <w:r>
+        <w:rPr>
+          <w:sz w:val="18"/>
+          <w:szCs w:val="18"/>
+        </w:rPr>
+        <w:t>in the water</w:t>
+      </w:r>
+      <w:r>
+        <w:rPr>
+          <w:sz w:val="18"/>
+          <w:szCs w:val="18"/>
+        </w:rPr>
+        <w:t>.</w:t>
       </w:r>
     </w:p>
     <w:p>
@@ -637,7 +513,301 @@
           <w:sz w:val="18"/>
           <w:szCs w:val="18"/>
         </w:rPr>
-        <w:t>The absorption of red light is higher, whereas the transmission rate of green and blue light is better which states that the absorption of light by water is selective. However, raw underwater images are mostly green or blue as compared to that of an in-air image. We can divide the scattering of light into two types: forward scattering and backward scattering. Forward scattering light usually contributes to the blurred texture features of underwater objects as it comes from the object. Backward scattering segregates the underwater image and causes noise as the light is reflected back before reaching the target object.</w:t>
+        <w:t xml:space="preserve">The absorption of red light is higher </w:t>
+      </w:r>
+      <w:r>
+        <w:rPr>
+          <w:sz w:val="18"/>
+          <w:szCs w:val="18"/>
+        </w:rPr>
+        <w:t>with res</w:t>
+      </w:r>
+      <w:r>
+        <w:rPr>
+          <w:sz w:val="18"/>
+          <w:szCs w:val="18"/>
+        </w:rPr>
+        <w:t xml:space="preserve">pect to  the </w:t>
+      </w:r>
+      <w:r>
+        <w:rPr>
+          <w:sz w:val="18"/>
+          <w:szCs w:val="18"/>
+        </w:rPr>
+        <w:t>absorption</w:t>
+      </w:r>
+      <w:r>
+        <w:rPr>
+          <w:sz w:val="18"/>
+          <w:szCs w:val="18"/>
+        </w:rPr>
+        <w:t xml:space="preserve"> rate of green and blue light is better which states that the absorption of light by water </w:t>
+      </w:r>
+      <w:r>
+        <w:rPr>
+          <w:rFonts w:eastAsia="SimSun" w:cs="Times New Roman"/>
+          <w:color w:val="auto"/>
+          <w:kern w:val="0"/>
+          <w:sz w:val="18"/>
+          <w:szCs w:val="18"/>
+          <w:lang w:val="en-AU" w:eastAsia="zh-CN" w:bidi="ar-SA"/>
+        </w:rPr>
+        <w:t xml:space="preserve">has </w:t>
+      </w:r>
+      <w:r>
+        <w:rPr>
+          <w:sz w:val="18"/>
+          <w:szCs w:val="18"/>
+        </w:rPr>
+        <w:t xml:space="preserve"> </w:t>
+      </w:r>
+      <w:r>
+        <w:rPr>
+          <w:sz w:val="18"/>
+          <w:szCs w:val="18"/>
+        </w:rPr>
+        <w:t>different effect through out the visible spectrum</w:t>
+      </w:r>
+      <w:r>
+        <w:rPr>
+          <w:sz w:val="18"/>
+          <w:szCs w:val="18"/>
+        </w:rPr>
+        <w:t xml:space="preserve">. </w:t>
+      </w:r>
+      <w:r>
+        <w:rPr>
+          <w:sz w:val="18"/>
+          <w:szCs w:val="18"/>
+        </w:rPr>
+        <w:t>As a result</w:t>
+      </w:r>
+      <w:r>
+        <w:rPr>
+          <w:sz w:val="18"/>
+          <w:szCs w:val="18"/>
+        </w:rPr>
+        <w:t xml:space="preserve">, raw underwater images are mostly </w:t>
+      </w:r>
+      <w:r>
+        <w:rPr>
+          <w:sz w:val="18"/>
+          <w:szCs w:val="18"/>
+        </w:rPr>
+        <w:t>are blue</w:t>
+      </w:r>
+      <w:r>
+        <w:rPr>
+          <w:sz w:val="18"/>
+          <w:szCs w:val="18"/>
+        </w:rPr>
+        <w:t xml:space="preserve"> or </w:t>
+      </w:r>
+      <w:r>
+        <w:rPr>
+          <w:sz w:val="18"/>
+          <w:szCs w:val="18"/>
+        </w:rPr>
+        <w:t>greenish</w:t>
+      </w:r>
+      <w:r>
+        <w:rPr>
+          <w:sz w:val="18"/>
+          <w:szCs w:val="18"/>
+        </w:rPr>
+        <w:t xml:space="preserve"> as compared to that of an in-air image. </w:t>
+      </w:r>
+      <w:r>
+        <w:rPr>
+          <w:rFonts w:eastAsia="SimSun" w:cs="Times New Roman"/>
+          <w:color w:val="auto"/>
+          <w:kern w:val="0"/>
+          <w:sz w:val="18"/>
+          <w:szCs w:val="18"/>
+          <w:lang w:val="en-AU" w:eastAsia="zh-CN" w:bidi="ar-SA"/>
+        </w:rPr>
+        <w:t>Scattering of light</w:t>
+      </w:r>
+      <w:r>
+        <w:rPr>
+          <w:sz w:val="18"/>
+          <w:szCs w:val="18"/>
+        </w:rPr>
+        <w:t xml:space="preserve"> can </w:t>
+      </w:r>
+      <w:r>
+        <w:rPr>
+          <w:sz w:val="18"/>
+          <w:szCs w:val="18"/>
+        </w:rPr>
+        <w:t xml:space="preserve">be </w:t>
+      </w:r>
+      <w:r>
+        <w:rPr>
+          <w:sz w:val="18"/>
+          <w:szCs w:val="18"/>
+        </w:rPr>
+        <w:t>divide</w:t>
+      </w:r>
+      <w:r>
+        <w:rPr>
+          <w:sz w:val="18"/>
+          <w:szCs w:val="18"/>
+        </w:rPr>
+        <w:t>d</w:t>
+      </w:r>
+      <w:r>
+        <w:rPr>
+          <w:sz w:val="18"/>
+          <w:szCs w:val="18"/>
+        </w:rPr>
+        <w:t xml:space="preserve"> </w:t>
+      </w:r>
+      <w:r>
+        <w:rPr>
+          <w:rFonts w:eastAsia="SimSun" w:cs="Times New Roman"/>
+          <w:color w:val="auto"/>
+          <w:kern w:val="0"/>
+          <w:sz w:val="18"/>
+          <w:szCs w:val="18"/>
+          <w:lang w:val="en-AU" w:eastAsia="zh-CN" w:bidi="ar-SA"/>
+        </w:rPr>
+        <w:t>into</w:t>
+      </w:r>
+    </w:p>
+    <w:p>
+      <w:pPr>
+        <w:pStyle w:val="IEEEParagraph"/>
+        <w:spacing w:lineRule="auto" w:line="276"/>
+        <w:ind w:hanging="0"/>
+        <w:rPr>
+          <w:sz w:val="18"/>
+          <w:szCs w:val="18"/>
+        </w:rPr>
+      </w:pPr>
+      <w:r>
+        <w:rPr>
+          <w:sz w:val="18"/>
+          <w:szCs w:val="18"/>
+        </w:rPr>
+        <w:t>two types:</w:t>
+      </w:r>
+    </w:p>
+    <w:p>
+      <w:pPr>
+        <w:pStyle w:val="IEEEParagraph"/>
+        <w:numPr>
+          <w:ilvl w:val="0"/>
+          <w:numId w:val="10"/>
+        </w:numPr>
+        <w:spacing w:lineRule="auto" w:line="276"/>
+        <w:rPr>
+          <w:sz w:val="18"/>
+          <w:szCs w:val="18"/>
+        </w:rPr>
+      </w:pPr>
+      <w:r>
+        <w:rPr>
+          <w:sz w:val="18"/>
+          <w:szCs w:val="18"/>
+        </w:rPr>
+        <w:t>F</w:t>
+      </w:r>
+      <w:r>
+        <w:rPr>
+          <w:sz w:val="18"/>
+          <w:szCs w:val="18"/>
+        </w:rPr>
+        <w:t xml:space="preserve">orward </w:t>
+      </w:r>
+      <w:r>
+        <w:rPr>
+          <w:sz w:val="18"/>
+          <w:szCs w:val="18"/>
+        </w:rPr>
+        <w:t>S</w:t>
+      </w:r>
+      <w:r>
+        <w:rPr>
+          <w:sz w:val="18"/>
+          <w:szCs w:val="18"/>
+        </w:rPr>
+        <w:t xml:space="preserve">cattering and </w:t>
+      </w:r>
+    </w:p>
+    <w:p>
+      <w:pPr>
+        <w:pStyle w:val="IEEEParagraph"/>
+        <w:numPr>
+          <w:ilvl w:val="0"/>
+          <w:numId w:val="10"/>
+        </w:numPr>
+        <w:spacing w:lineRule="auto" w:line="276"/>
+        <w:rPr>
+          <w:sz w:val="18"/>
+          <w:szCs w:val="18"/>
+        </w:rPr>
+      </w:pPr>
+      <w:r>
+        <w:rPr>
+          <w:sz w:val="18"/>
+          <w:szCs w:val="18"/>
+        </w:rPr>
+        <w:t>B</w:t>
+      </w:r>
+      <w:r>
+        <w:rPr>
+          <w:sz w:val="18"/>
+          <w:szCs w:val="18"/>
+        </w:rPr>
+        <w:t xml:space="preserve">ackward </w:t>
+      </w:r>
+      <w:r>
+        <w:rPr>
+          <w:sz w:val="18"/>
+          <w:szCs w:val="18"/>
+        </w:rPr>
+        <w:t>S</w:t>
+      </w:r>
+      <w:r>
+        <w:rPr>
+          <w:sz w:val="18"/>
+          <w:szCs w:val="18"/>
+        </w:rPr>
+        <w:t xml:space="preserve">cattering. </w:t>
+      </w:r>
+    </w:p>
+    <w:p>
+      <w:pPr>
+        <w:pStyle w:val="IEEEParagraph"/>
+        <w:spacing w:lineRule="auto" w:line="276"/>
+        <w:ind w:hanging="0"/>
+        <w:rPr>
+          <w:sz w:val="18"/>
+          <w:szCs w:val="18"/>
+        </w:rPr>
+      </w:pPr>
+      <w:r>
+        <w:rPr/>
+      </w:r>
+    </w:p>
+    <w:p>
+      <w:pPr>
+        <w:pStyle w:val="IEEEParagraph"/>
+        <w:spacing w:lineRule="auto" w:line="276"/>
+        <w:ind w:hanging="0"/>
+        <w:rPr>
+          <w:sz w:val="18"/>
+          <w:szCs w:val="18"/>
+        </w:rPr>
+      </w:pPr>
+      <w:r>
+        <w:rPr>
+          <w:sz w:val="18"/>
+          <w:szCs w:val="18"/>
+        </w:rPr>
+        <w:tab/>
+        <w:t>Forward scattering light usually contributes to the blurred texture features of underwater objects as it comes from the object. Backward scattering segregates the underwater image and causes noise as the light is reflected back before reaching the target object.</w:t>
       </w:r>
     </w:p>
     <w:p>
@@ -2367,34 +2537,7 @@
           <w:szCs w:val="18"/>
           <w:lang w:val="en-IN"/>
         </w:rPr>
-        <w:t xml:space="preserve">For video processing, enhancing, the video path will be provided </w:t>
-      </w:r>
-      <w:r>
-        <w:rPr>
-          <w:rFonts w:cs="Times New Roman" w:ascii="Times New Roman" w:hAnsi="Times New Roman"/>
-          <w:sz w:val="18"/>
-          <w:szCs w:val="18"/>
-          <w:lang w:val="en-IN"/>
-        </w:rPr>
-        <w:t xml:space="preserve">with the </w:t>
-      </w:r>
-      <w:r>
-        <w:rPr>
-          <w:rFonts w:cs="Times New Roman" w:ascii="Times New Roman" w:hAnsi="Times New Roman"/>
-          <w:sz w:val="18"/>
-          <w:szCs w:val="18"/>
-          <w:lang w:val="en-IN"/>
-        </w:rPr>
-        <w:t xml:space="preserve">GUI </w:t>
-      </w:r>
-      <w:r>
-        <w:rPr>
-          <w:rFonts w:cs="Times New Roman" w:ascii="Times New Roman" w:hAnsi="Times New Roman"/>
-          <w:sz w:val="18"/>
-          <w:szCs w:val="18"/>
-          <w:lang w:val="en-IN"/>
-        </w:rPr>
-        <w:t>Application.</w:t>
+        <w:t>For video processing, enhancing, the video path will be provided with the GUI Application.</w:t>
       </w:r>
     </w:p>
     <w:p>
@@ -2419,16 +2562,7 @@
           <w:szCs w:val="18"/>
           <w:lang w:val="en-IN"/>
         </w:rPr>
-        <w:t>Video To be Enhanced can be of any format which supported by cv2 python library.</w:t>
-      </w:r>
-      <w:r>
-        <w:rPr>
-          <w:rFonts w:cs="Times New Roman" w:ascii="Times New Roman" w:hAnsi="Times New Roman"/>
-          <w:sz w:val="18"/>
-          <w:szCs w:val="18"/>
-          <w:lang w:val="en-IN"/>
-        </w:rPr>
-        <w:t xml:space="preserve"> </w:t>
+        <w:t xml:space="preserve">Video To be Enhanced can be of any format which supported by cv2 python library. </w:t>
       </w:r>
     </w:p>
     <w:p>
@@ -2464,25 +2598,7 @@
           <w:szCs w:val="18"/>
           <w:lang w:val="en-IN"/>
         </w:rPr>
-        <w:t xml:space="preserve"> </w:t>
-      </w:r>
-      <w:r>
-        <w:rPr>
-          <w:rFonts w:cs="Times New Roman" w:ascii="Times New Roman" w:hAnsi="Times New Roman"/>
-          <w:sz w:val="18"/>
-          <w:szCs w:val="18"/>
-          <w:lang w:val="en-IN"/>
-        </w:rPr>
-        <w:t xml:space="preserve">will be fetched by </w:t>
-      </w:r>
-      <w:r>
-        <w:rPr>
-          <w:rFonts w:cs="Times New Roman" w:ascii="Times New Roman" w:hAnsi="Times New Roman"/>
-          <w:sz w:val="18"/>
-          <w:szCs w:val="18"/>
-          <w:lang w:val="en-IN"/>
-        </w:rPr>
-        <w:t xml:space="preserve"> the utility tool and it'll automatically generate new folder and in that folder it'll extract frames from the video. </w:t>
+        <w:t xml:space="preserve"> will be fetched by  the utility tool and it'll automatically generate new folder and in that folder it'll extract frames from the video. </w:t>
       </w:r>
     </w:p>
     <w:p>
@@ -4743,6 +4859,125 @@
     </w:lvl>
   </w:abstractNum>
   <w:abstractNum w:abstractNumId="10">
+    <w:lvl w:ilvl="0">
+      <w:start w:val="1"/>
+      <w:numFmt w:val="decimal"/>
+      <w:lvlText w:val="%1."/>
+      <w:lvlJc w:val="left"/>
+      <w:pPr>
+        <w:tabs>
+          <w:tab w:val="num" w:pos="720"/>
+        </w:tabs>
+        <w:ind w:left="720" w:hanging="360"/>
+      </w:pPr>
+      <w:rPr/>
+    </w:lvl>
+    <w:lvl w:ilvl="1">
+      <w:start w:val="1"/>
+      <w:numFmt w:val="decimal"/>
+      <w:lvlText w:val="%2."/>
+      <w:lvlJc w:val="left"/>
+      <w:pPr>
+        <w:tabs>
+          <w:tab w:val="num" w:pos="1080"/>
+        </w:tabs>
+        <w:ind w:left="1080" w:hanging="360"/>
+      </w:pPr>
+      <w:rPr/>
+    </w:lvl>
+    <w:lvl w:ilvl="2">
+      <w:start w:val="1"/>
+      <w:numFmt w:val="decimal"/>
+      <w:lvlText w:val="%3."/>
+      <w:lvlJc w:val="left"/>
+      <w:pPr>
+        <w:tabs>
+          <w:tab w:val="num" w:pos="1440"/>
+        </w:tabs>
+        <w:ind w:left="1440" w:hanging="360"/>
+      </w:pPr>
+      <w:rPr/>
+    </w:lvl>
+    <w:lvl w:ilvl="3">
+      <w:start w:val="1"/>
+      <w:numFmt w:val="decimal"/>
+      <w:lvlText w:val="%4."/>
+      <w:lvlJc w:val="left"/>
+      <w:pPr>
+        <w:tabs>
+          <w:tab w:val="num" w:pos="1800"/>
+        </w:tabs>
+        <w:ind w:left="1800" w:hanging="360"/>
+      </w:pPr>
+      <w:rPr/>
+    </w:lvl>
+    <w:lvl w:ilvl="4">
+      <w:start w:val="1"/>
+      <w:numFmt w:val="decimal"/>
+      <w:lvlText w:val="%5."/>
+      <w:lvlJc w:val="left"/>
+      <w:pPr>
+        <w:tabs>
+          <w:tab w:val="num" w:pos="2160"/>
+        </w:tabs>
+        <w:ind w:left="2160" w:hanging="360"/>
+      </w:pPr>
+      <w:rPr/>
+    </w:lvl>
+    <w:lvl w:ilvl="5">
+      <w:start w:val="1"/>
+      <w:numFmt w:val="decimal"/>
+      <w:lvlText w:val="%6."/>
+      <w:lvlJc w:val="left"/>
+      <w:pPr>
+        <w:tabs>
+          <w:tab w:val="num" w:pos="2520"/>
+        </w:tabs>
+        <w:ind w:left="2520" w:hanging="360"/>
+      </w:pPr>
+      <w:rPr/>
+    </w:lvl>
+    <w:lvl w:ilvl="6">
+      <w:start w:val="1"/>
+      <w:numFmt w:val="decimal"/>
+      <w:lvlText w:val="%7."/>
+      <w:lvlJc w:val="left"/>
+      <w:pPr>
+        <w:tabs>
+          <w:tab w:val="num" w:pos="2880"/>
+        </w:tabs>
+        <w:ind w:left="2880" w:hanging="360"/>
+      </w:pPr>
+      <w:rPr/>
+    </w:lvl>
+    <w:lvl w:ilvl="7">
+      <w:start w:val="1"/>
+      <w:numFmt w:val="decimal"/>
+      <w:lvlText w:val="%8."/>
+      <w:lvlJc w:val="left"/>
+      <w:pPr>
+        <w:tabs>
+          <w:tab w:val="num" w:pos="3240"/>
+        </w:tabs>
+        <w:ind w:left="3240" w:hanging="360"/>
+      </w:pPr>
+      <w:rPr/>
+    </w:lvl>
+    <w:lvl w:ilvl="8">
+      <w:start w:val="1"/>
+      <w:numFmt w:val="decimal"/>
+      <w:lvlText w:val="%9."/>
+      <w:lvlJc w:val="left"/>
+      <w:pPr>
+        <w:tabs>
+          <w:tab w:val="num" w:pos="3600"/>
+        </w:tabs>
+        <w:ind w:left="3600" w:hanging="360"/>
+      </w:pPr>
+      <w:rPr/>
+    </w:lvl>
+  </w:abstractNum>
+  <w:abstractNum w:abstractNumId="11">
     <w:lvl w:ilvl="0">
       <w:start w:val="1"/>
       <w:numFmt w:val="none"/>
@@ -4890,6 +5125,9 @@
   </w:num>
   <w:num w:numId="10">
     <w:abstractNumId w:val="10"/>
+  </w:num>
+  <w:num w:numId="11">
+    <w:abstractNumId w:val="11"/>
   </w:num>
 </w:numbering>
 </file>
@@ -5092,6 +5330,11 @@
       <w:szCs w:val="24"/>
       <w:lang w:val="en-AU" w:eastAsia="zh-CN" w:bidi="ar-SA"/>
     </w:rPr>
+  </w:style>
+  <w:style w:type="character" w:styleId="NumberingSymbols">
+    <w:name w:val="Numbering Symbols"/>
+    <w:qFormat/>
+    <w:rPr/>
   </w:style>
   <w:style w:type="paragraph" w:styleId="Heading">
     <w:name w:val="Heading"/>

</xml_diff>